<commit_message>
editei minha parte no script
botei umas coisas que pensei dps a gente discute
</commit_message>
<xml_diff>
--- a/TCC/documentacao/ScriptApresentacao.docx
+++ b/TCC/documentacao/ScriptApresentacao.docx
@@ -208,24 +208,18 @@
         </w:numPr>
       </w:pPr>
       <w:r>
-        <w:t>Informações padronizad</w:t>
-      </w:r>
-      <w:r>
-        <w:t>as</w:t>
-      </w:r>
-    </w:p>
-    <w:p>
-      <w:pPr>
-        <w:numPr>
-          <w:ilvl w:val="1"/>
-          <w:numId w:val="1"/>
-        </w:numPr>
-      </w:pPr>
-      <w:r>
-        <w:t>Previsão de preço</w:t>
-      </w:r>
-      <w:r>
-        <w:t xml:space="preserve"> para o cliente</w:t>
+        <w:t>Informações padronizadas</w:t>
+      </w:r>
+    </w:p>
+    <w:p>
+      <w:pPr>
+        <w:numPr>
+          <w:ilvl w:val="1"/>
+          <w:numId w:val="1"/>
+        </w:numPr>
+      </w:pPr>
+      <w:r>
+        <w:t>Previsão de preço para o cliente</w:t>
       </w:r>
     </w:p>
     <w:p>
@@ -297,7 +291,13 @@
         </w:numPr>
       </w:pPr>
       <w:r>
-        <w:t xml:space="preserve">REQUISITOS DO SISTEMA – COLOCAR TÍTULOS </w:t>
+        <w:t xml:space="preserve">REQUISITOS </w:t>
+      </w:r>
+      <w:r>
+        <w:t xml:space="preserve">FUNCIONAIS </w:t>
+      </w:r>
+      <w:r>
+        <w:t xml:space="preserve">DO SISTEMA – COLOCAR TÍTULOS </w:t>
       </w:r>
       <w:r>
         <w:t>–</w:t>
@@ -328,11 +328,51 @@
     <w:p>
       <w:pPr>
         <w:numPr>
+          <w:ilvl w:val="1"/>
+          <w:numId w:val="1"/>
+        </w:numPr>
+      </w:pPr>
+      <w:r>
+        <w:t xml:space="preserve">Destacar: </w:t>
+      </w:r>
+      <w:r>
+        <w:t>Contrato e chat</w:t>
+      </w:r>
+      <w:r>
+        <w:t>, lista de solicitações, finanças, histórico, padrão de detalhes.</w:t>
+      </w:r>
+    </w:p>
+    <w:p>
+      <w:pPr>
+        <w:numPr>
           <w:ilvl w:val="0"/>
           <w:numId w:val="1"/>
         </w:numPr>
       </w:pPr>
       <w:r>
+        <w:t>REQUISITOS NÃO FUNCIONAIS</w:t>
+      </w:r>
+    </w:p>
+    <w:p>
+      <w:pPr>
+        <w:numPr>
+          <w:ilvl w:val="1"/>
+          <w:numId w:val="1"/>
+        </w:numPr>
+      </w:pPr>
+      <w:r>
+        <w:t>Destacar logo e centralizar mapa.</w:t>
+      </w:r>
+    </w:p>
+    <w:p>
+      <w:pPr>
+        <w:numPr>
+          <w:ilvl w:val="0"/>
+          <w:numId w:val="1"/>
+        </w:numPr>
+      </w:pPr>
+      <w:r>
+        <w:lastRenderedPageBreak/>
         <w:t>APRESENTAÇÃO DO SISTEMA – RONALDO,</w:t>
       </w:r>
       <w:r>
@@ -354,20 +394,20 @@
       </w:r>
       <w:r>
         <w:t xml:space="preserve"> </w:t>
-      </w:r>
-    </w:p>
-    <w:p>
-      <w:pPr>
-        <w:numPr>
-          <w:ilvl w:val="0"/>
-          <w:numId w:val="1"/>
-        </w:numPr>
-      </w:pPr>
-      <w:r>
-        <w:t>CONCLUSÃO – TRAB FUTUROS - LEONARDO</w:t>
       </w:r>
       <w:bookmarkStart w:id="0" w:name="_GoBack"/>
       <w:bookmarkEnd w:id="0"/>
+    </w:p>
+    <w:p>
+      <w:pPr>
+        <w:numPr>
+          <w:ilvl w:val="0"/>
+          <w:numId w:val="1"/>
+        </w:numPr>
+      </w:pPr>
+      <w:r>
+        <w:t>CONCLUSÃO – TRAB FUTUROS - LEONARDO</w:t>
+      </w:r>
     </w:p>
     <w:p/>
     <w:sectPr>
@@ -383,6 +423,146 @@
 <file path=word/numbering.xml><?xml version="1.0" encoding="utf-8"?>
 <w:numbering xmlns:wpc="http://schemas.microsoft.com/office/word/2010/wordprocessingCanvas" xmlns:cx="http://schemas.microsoft.com/office/drawing/2014/chartex" xmlns:cx1="http://schemas.microsoft.com/office/drawing/2015/9/8/chartex" xmlns:cx2="http://schemas.microsoft.com/office/drawing/2015/10/21/chartex" xmlns:cx3="http://schemas.microsoft.com/office/drawing/2016/5/9/chartex" xmlns:cx4="http://schemas.microsoft.com/office/drawing/2016/5/10/chartex" xmlns:cx5="http://schemas.microsoft.com/office/drawing/2016/5/11/chartex" xmlns:cx6="http://schemas.microsoft.com/office/drawing/2016/5/12/chartex" xmlns:cx7="http://schemas.microsoft.com/office/drawing/2016/5/13/chartex" xmlns:cx8="http://schemas.microsoft.com/office/drawing/2016/5/14/chartex" xmlns:mc="http://schemas.openxmlformats.org/markup-compatibility/2006" xmlns:aink="http://schemas.microsoft.com/office/drawing/2016/ink" xmlns:am3d="http://schemas.microsoft.com/office/drawing/2017/model3d" xmlns:o="urn:schemas-microsoft-com:office:office" xmlns:r="http://schemas.openxmlformats.org/officeDocument/2006/relationships" xmlns:m="http://schemas.openxmlformats.org/officeDocument/2006/math" xmlns:v="urn:schemas-microsoft-com:vml" xmlns:wp14="http://schemas.microsoft.com/office/word/2010/wordprocessingDrawing" xmlns:wp="http://schemas.openxmlformats.org/drawingml/2006/wordprocessingDrawing" xmlns:w10="urn:schemas-microsoft-com:office:word" xmlns:w="http://schemas.openxmlformats.org/wordprocessingml/2006/main" xmlns:w14="http://schemas.microsoft.com/office/word/2010/wordml" xmlns:w15="http://schemas.microsoft.com/office/word/2012/wordml" xmlns:w16cid="http://schemas.microsoft.com/office/word/2016/wordml/cid" xmlns:w16se="http://schemas.microsoft.com/office/word/2015/wordml/symex" xmlns:wpg="http://schemas.microsoft.com/office/word/2010/wordprocessingGroup" xmlns:wpi="http://schemas.microsoft.com/office/word/2010/wordprocessingInk" xmlns:wne="http://schemas.microsoft.com/office/word/2006/wordml" xmlns:wps="http://schemas.microsoft.com/office/word/2010/wordprocessingShape" mc:Ignorable="w14 w15 w16se w16cid wp14">
   <w:abstractNum w:abstractNumId="0" w15:restartNumberingAfterBreak="0">
+    <w:nsid w:val="53E963D7"/>
+    <w:multiLevelType w:val="hybridMultilevel"/>
+    <w:tmpl w:val="F252C990"/>
+    <w:lvl w:ilvl="0" w:tplc="33D4DD6C">
+      <w:start w:val="1"/>
+      <w:numFmt w:val="bullet"/>
+      <w:lvlText w:val=""/>
+      <w:lvlJc w:val="left"/>
+      <w:pPr>
+        <w:tabs>
+          <w:tab w:val="num" w:pos="720"/>
+        </w:tabs>
+        <w:ind w:left="720" w:hanging="360"/>
+      </w:pPr>
+      <w:rPr>
+        <w:rFonts w:ascii="Wingdings" w:hAnsi="Wingdings" w:hint="default"/>
+      </w:rPr>
+    </w:lvl>
+    <w:lvl w:ilvl="1" w:tplc="3B92C79C">
+      <w:start w:val="1"/>
+      <w:numFmt w:val="bullet"/>
+      <w:lvlText w:val=""/>
+      <w:lvlJc w:val="left"/>
+      <w:pPr>
+        <w:tabs>
+          <w:tab w:val="num" w:pos="1440"/>
+        </w:tabs>
+        <w:ind w:left="1440" w:hanging="360"/>
+      </w:pPr>
+      <w:rPr>
+        <w:rFonts w:ascii="Wingdings" w:hAnsi="Wingdings" w:hint="default"/>
+      </w:rPr>
+    </w:lvl>
+    <w:lvl w:ilvl="2" w:tplc="22C0A732" w:tentative="1">
+      <w:start w:val="1"/>
+      <w:numFmt w:val="bullet"/>
+      <w:lvlText w:val=""/>
+      <w:lvlJc w:val="left"/>
+      <w:pPr>
+        <w:tabs>
+          <w:tab w:val="num" w:pos="2160"/>
+        </w:tabs>
+        <w:ind w:left="2160" w:hanging="360"/>
+      </w:pPr>
+      <w:rPr>
+        <w:rFonts w:ascii="Wingdings" w:hAnsi="Wingdings" w:hint="default"/>
+      </w:rPr>
+    </w:lvl>
+    <w:lvl w:ilvl="3" w:tplc="B030B5D6" w:tentative="1">
+      <w:start w:val="1"/>
+      <w:numFmt w:val="bullet"/>
+      <w:lvlText w:val=""/>
+      <w:lvlJc w:val="left"/>
+      <w:pPr>
+        <w:tabs>
+          <w:tab w:val="num" w:pos="2880"/>
+        </w:tabs>
+        <w:ind w:left="2880" w:hanging="360"/>
+      </w:pPr>
+      <w:rPr>
+        <w:rFonts w:ascii="Wingdings" w:hAnsi="Wingdings" w:hint="default"/>
+      </w:rPr>
+    </w:lvl>
+    <w:lvl w:ilvl="4" w:tplc="42ECCAA8" w:tentative="1">
+      <w:start w:val="1"/>
+      <w:numFmt w:val="bullet"/>
+      <w:lvlText w:val=""/>
+      <w:lvlJc w:val="left"/>
+      <w:pPr>
+        <w:tabs>
+          <w:tab w:val="num" w:pos="3600"/>
+        </w:tabs>
+        <w:ind w:left="3600" w:hanging="360"/>
+      </w:pPr>
+      <w:rPr>
+        <w:rFonts w:ascii="Wingdings" w:hAnsi="Wingdings" w:hint="default"/>
+      </w:rPr>
+    </w:lvl>
+    <w:lvl w:ilvl="5" w:tplc="17406CC8" w:tentative="1">
+      <w:start w:val="1"/>
+      <w:numFmt w:val="bullet"/>
+      <w:lvlText w:val=""/>
+      <w:lvlJc w:val="left"/>
+      <w:pPr>
+        <w:tabs>
+          <w:tab w:val="num" w:pos="4320"/>
+        </w:tabs>
+        <w:ind w:left="4320" w:hanging="360"/>
+      </w:pPr>
+      <w:rPr>
+        <w:rFonts w:ascii="Wingdings" w:hAnsi="Wingdings" w:hint="default"/>
+      </w:rPr>
+    </w:lvl>
+    <w:lvl w:ilvl="6" w:tplc="A530A980" w:tentative="1">
+      <w:start w:val="1"/>
+      <w:numFmt w:val="bullet"/>
+      <w:lvlText w:val=""/>
+      <w:lvlJc w:val="left"/>
+      <w:pPr>
+        <w:tabs>
+          <w:tab w:val="num" w:pos="5040"/>
+        </w:tabs>
+        <w:ind w:left="5040" w:hanging="360"/>
+      </w:pPr>
+      <w:rPr>
+        <w:rFonts w:ascii="Wingdings" w:hAnsi="Wingdings" w:hint="default"/>
+      </w:rPr>
+    </w:lvl>
+    <w:lvl w:ilvl="7" w:tplc="38A6C4BA" w:tentative="1">
+      <w:start w:val="1"/>
+      <w:numFmt w:val="bullet"/>
+      <w:lvlText w:val=""/>
+      <w:lvlJc w:val="left"/>
+      <w:pPr>
+        <w:tabs>
+          <w:tab w:val="num" w:pos="5760"/>
+        </w:tabs>
+        <w:ind w:left="5760" w:hanging="360"/>
+      </w:pPr>
+      <w:rPr>
+        <w:rFonts w:ascii="Wingdings" w:hAnsi="Wingdings" w:hint="default"/>
+      </w:rPr>
+    </w:lvl>
+    <w:lvl w:ilvl="8" w:tplc="BCA202D6" w:tentative="1">
+      <w:start w:val="1"/>
+      <w:numFmt w:val="bullet"/>
+      <w:lvlText w:val=""/>
+      <w:lvlJc w:val="left"/>
+      <w:pPr>
+        <w:tabs>
+          <w:tab w:val="num" w:pos="6480"/>
+        </w:tabs>
+        <w:ind w:left="6480" w:hanging="360"/>
+      </w:pPr>
+      <w:rPr>
+        <w:rFonts w:ascii="Wingdings" w:hAnsi="Wingdings" w:hint="default"/>
+      </w:rPr>
+    </w:lvl>
+  </w:abstractNum>
+  <w:abstractNum w:abstractNumId="1" w15:restartNumberingAfterBreak="0">
     <w:nsid w:val="570C1F6C"/>
     <w:multiLevelType w:val="hybridMultilevel"/>
     <w:tmpl w:val="3D30E636"/>
@@ -523,6 +703,9 @@
     </w:lvl>
   </w:abstractNum>
   <w:num w:numId="1">
+    <w:abstractNumId w:val="1"/>
+  </w:num>
+  <w:num w:numId="2">
     <w:abstractNumId w:val="0"/>
   </w:num>
 </w:numbering>
@@ -953,6 +1136,24 @@
     <w:semiHidden/>
     <w:unhideWhenUsed/>
   </w:style>
+  <w:style w:type="paragraph" w:styleId="PargrafodaLista">
+    <w:name w:val="List Paragraph"/>
+    <w:basedOn w:val="Normal"/>
+    <w:uiPriority w:val="34"/>
+    <w:qFormat/>
+    <w:rsid w:val="00DE1574"/>
+    <w:pPr>
+      <w:spacing w:after="0" w:line="240" w:lineRule="auto"/>
+      <w:ind w:left="720"/>
+      <w:contextualSpacing/>
+    </w:pPr>
+    <w:rPr>
+      <w:rFonts w:ascii="Times New Roman" w:eastAsia="Times New Roman" w:hAnsi="Times New Roman" w:cs="Times New Roman"/>
+      <w:sz w:val="24"/>
+      <w:szCs w:val="24"/>
+      <w:lang w:eastAsia="pt-BR"/>
+    </w:rPr>
+  </w:style>
 </w:styles>
 </file>
 

</xml_diff>

<commit_message>
mais atualizaçoes no meu script
destaques
</commit_message>
<xml_diff>
--- a/TCC/documentacao/ScriptApresentacao.docx
+++ b/TCC/documentacao/ScriptApresentacao.docx
@@ -147,101 +147,316 @@
         </w:numPr>
       </w:pPr>
       <w:r>
-        <w:t xml:space="preserve">OBJ </w:t>
-      </w:r>
-      <w:proofErr w:type="gramStart"/>
-      <w:r>
-        <w:t>ESPECIFICO</w:t>
-      </w:r>
-      <w:proofErr w:type="gramEnd"/>
+        <w:t xml:space="preserve">OBJ ESPECIFICO </w:t>
+      </w:r>
+      <w:r>
+        <w:t>–</w:t>
+      </w:r>
+      <w:r>
+        <w:t xml:space="preserve"> NICO</w:t>
+      </w:r>
+    </w:p>
+    <w:p>
+      <w:pPr>
+        <w:numPr>
+          <w:ilvl w:val="1"/>
+          <w:numId w:val="1"/>
+        </w:numPr>
+      </w:pPr>
+      <w:r>
+        <w:t xml:space="preserve">Para atingir o objetivo geral é necessário a execução dos seguintes objetivos específicos: </w:t>
+      </w:r>
+    </w:p>
+    <w:p>
+      <w:pPr>
+        <w:numPr>
+          <w:ilvl w:val="1"/>
+          <w:numId w:val="1"/>
+        </w:numPr>
+      </w:pPr>
+      <w:r>
+        <w:t>Fácil acesso a serviços de diferentes categorias</w:t>
+      </w:r>
+    </w:p>
+    <w:p>
+      <w:pPr>
+        <w:numPr>
+          <w:ilvl w:val="1"/>
+          <w:numId w:val="1"/>
+        </w:numPr>
+      </w:pPr>
       <w:r>
         <w:t xml:space="preserve"> </w:t>
       </w:r>
       <w:r>
+        <w:t>Qualificações confiáveis</w:t>
+      </w:r>
+    </w:p>
+    <w:p>
+      <w:pPr>
+        <w:numPr>
+          <w:ilvl w:val="1"/>
+          <w:numId w:val="1"/>
+        </w:numPr>
+      </w:pPr>
+      <w:r>
+        <w:t>Informações padronizadas</w:t>
+      </w:r>
+    </w:p>
+    <w:p>
+      <w:pPr>
+        <w:numPr>
+          <w:ilvl w:val="1"/>
+          <w:numId w:val="1"/>
+        </w:numPr>
+      </w:pPr>
+      <w:r>
+        <w:t>Previsão de preço para o cliente</w:t>
+      </w:r>
+    </w:p>
+    <w:p>
+      <w:pPr>
+        <w:numPr>
+          <w:ilvl w:val="1"/>
+          <w:numId w:val="1"/>
+        </w:numPr>
+      </w:pPr>
+      <w:r>
+        <w:t>Segurança do pagamento</w:t>
+      </w:r>
+    </w:p>
+    <w:p>
+      <w:pPr>
+        <w:numPr>
+          <w:ilvl w:val="1"/>
+          <w:numId w:val="1"/>
+        </w:numPr>
+      </w:pPr>
+      <w:r>
+        <w:t>Utilizar as mais modernas ferramentas e métodos de desenvolvimento de software</w:t>
+      </w:r>
+    </w:p>
+    <w:p>
+      <w:pPr>
+        <w:numPr>
+          <w:ilvl w:val="0"/>
+          <w:numId w:val="1"/>
+        </w:numPr>
+      </w:pPr>
+      <w:r>
+        <w:t xml:space="preserve">O QUE É A SERVITIBA – 2.2 E 2.3 </w:t>
+      </w:r>
+      <w:r>
         <w:t>–</w:t>
       </w:r>
       <w:r>
-        <w:t xml:space="preserve"> NICO</w:t>
-      </w:r>
-    </w:p>
-    <w:p>
-      <w:pPr>
-        <w:numPr>
-          <w:ilvl w:val="1"/>
-          <w:numId w:val="1"/>
-        </w:numPr>
-      </w:pPr>
-      <w:r>
-        <w:t xml:space="preserve">Para atingir o objetivo geral é necessário a execução dos seguintes objetivos específicos: </w:t>
-      </w:r>
-    </w:p>
-    <w:p>
-      <w:pPr>
-        <w:numPr>
-          <w:ilvl w:val="1"/>
-          <w:numId w:val="1"/>
-        </w:numPr>
-      </w:pPr>
-      <w:r>
-        <w:t>Fácil acesso a serviços de diferentes categorias</w:t>
-      </w:r>
-    </w:p>
-    <w:p>
-      <w:pPr>
-        <w:numPr>
-          <w:ilvl w:val="1"/>
-          <w:numId w:val="1"/>
-        </w:numPr>
-      </w:pPr>
+        <w:t xml:space="preserve"> LEONARDO</w:t>
+      </w:r>
+    </w:p>
+    <w:p>
+      <w:pPr>
+        <w:numPr>
+          <w:ilvl w:val="1"/>
+          <w:numId w:val="1"/>
+        </w:numPr>
+      </w:pPr>
+      <w:r>
+        <w:t>CONCEITO DE PRESTAÇÃO DE SERVIÇOS VIRTUAIS</w:t>
+      </w:r>
+    </w:p>
+    <w:p>
+      <w:pPr>
+        <w:numPr>
+          <w:ilvl w:val="1"/>
+          <w:numId w:val="1"/>
+        </w:numPr>
+      </w:pPr>
+      <w:r>
+        <w:t>ECONOMIA DO COMPARTILHAMENTO</w:t>
+      </w:r>
+    </w:p>
+    <w:p>
+      <w:pPr>
+        <w:numPr>
+          <w:ilvl w:val="0"/>
+          <w:numId w:val="1"/>
+        </w:numPr>
+      </w:pPr>
+      <w:r>
+        <w:t xml:space="preserve">REQUISITOS </w:t>
+      </w:r>
+      <w:r>
+        <w:t xml:space="preserve">FUNCIONAIS </w:t>
+      </w:r>
+      <w:r>
+        <w:t xml:space="preserve">DO SISTEMA – COLOCAR TÍTULOS </w:t>
+      </w:r>
+      <w:r>
+        <w:t>–</w:t>
+      </w:r>
+      <w:r>
+        <w:t xml:space="preserve"> VICTOR</w:t>
+      </w:r>
+    </w:p>
+    <w:p>
+      <w:pPr>
+        <w:numPr>
+          <w:ilvl w:val="1"/>
+          <w:numId w:val="1"/>
+        </w:numPr>
+      </w:pPr>
+      <w:r>
+        <w:t xml:space="preserve">Tabela dos títulos dos requisitos (ver </w:t>
+      </w:r>
+      <w:proofErr w:type="spellStart"/>
+      <w:r>
+        <w:t>doc</w:t>
+      </w:r>
+      <w:proofErr w:type="spellEnd"/>
+      <w:r>
+        <w:t>)</w:t>
+      </w:r>
+    </w:p>
+    <w:p>
+      <w:pPr>
+        <w:numPr>
+          <w:ilvl w:val="1"/>
+          <w:numId w:val="1"/>
+        </w:numPr>
+      </w:pPr>
+      <w:r>
+        <w:t>Destacar:</w:t>
+      </w:r>
       <w:r>
         <w:t xml:space="preserve"> </w:t>
       </w:r>
-      <w:r>
-        <w:t>Qualificações confiáveis</w:t>
-      </w:r>
-    </w:p>
-    <w:p>
-      <w:pPr>
-        <w:numPr>
-          <w:ilvl w:val="1"/>
-          <w:numId w:val="1"/>
-        </w:numPr>
-      </w:pPr>
-      <w:r>
-        <w:t>Informações padronizadas</w:t>
-      </w:r>
-    </w:p>
-    <w:p>
-      <w:pPr>
-        <w:numPr>
-          <w:ilvl w:val="1"/>
-          <w:numId w:val="1"/>
-        </w:numPr>
-      </w:pPr>
-      <w:r>
-        <w:t>Previsão de preço para o cliente</w:t>
-      </w:r>
-    </w:p>
-    <w:p>
-      <w:pPr>
-        <w:numPr>
-          <w:ilvl w:val="1"/>
-          <w:numId w:val="1"/>
-        </w:numPr>
-      </w:pPr>
-      <w:r>
-        <w:t>Segurança do pagamento</w:t>
-      </w:r>
-    </w:p>
-    <w:p>
-      <w:pPr>
-        <w:numPr>
-          <w:ilvl w:val="1"/>
-          <w:numId w:val="1"/>
-        </w:numPr>
-      </w:pPr>
-      <w:r>
-        <w:t>Utilizar as mais modernas ferramentas e métodos de desenvolvimento de software</w:t>
+    </w:p>
+    <w:p>
+      <w:pPr>
+        <w:numPr>
+          <w:ilvl w:val="2"/>
+          <w:numId w:val="1"/>
+        </w:numPr>
+      </w:pPr>
+      <w:proofErr w:type="spellStart"/>
+      <w:r>
+        <w:t>Visualizaçao</w:t>
+      </w:r>
+      <w:proofErr w:type="spellEnd"/>
+      <w:r>
+        <w:t xml:space="preserve"> no mapa: obvio que precisa muito porque é o core</w:t>
+      </w:r>
+    </w:p>
+    <w:p>
+      <w:pPr>
+        <w:numPr>
+          <w:ilvl w:val="2"/>
+          <w:numId w:val="1"/>
+        </w:numPr>
+      </w:pPr>
+      <w:r>
+        <w:t>Contrato e chat</w:t>
+      </w:r>
+      <w:r>
+        <w:t xml:space="preserve">: método fácil e rápido de se realizar um contrato, com histórico de </w:t>
+      </w:r>
+      <w:proofErr w:type="spellStart"/>
+      <w:r>
+        <w:t>decisoes</w:t>
+      </w:r>
+      <w:proofErr w:type="spellEnd"/>
+    </w:p>
+    <w:p>
+      <w:pPr>
+        <w:numPr>
+          <w:ilvl w:val="2"/>
+          <w:numId w:val="1"/>
+        </w:numPr>
+      </w:pPr>
+      <w:r>
+        <w:lastRenderedPageBreak/>
+        <w:t>L</w:t>
+      </w:r>
+      <w:r>
+        <w:t>ista de solicitações</w:t>
+      </w:r>
+      <w:r>
+        <w:t>: lista para acompanhamento das solicitações do cliente</w:t>
+      </w:r>
+    </w:p>
+    <w:p>
+      <w:pPr>
+        <w:numPr>
+          <w:ilvl w:val="2"/>
+          <w:numId w:val="1"/>
+        </w:numPr>
+      </w:pPr>
+      <w:proofErr w:type="spellStart"/>
+      <w:r>
+        <w:t>Varias</w:t>
+      </w:r>
+      <w:proofErr w:type="spellEnd"/>
+      <w:r>
+        <w:t xml:space="preserve"> listas de serviços: Para a empresa poder rastrear o que </w:t>
+      </w:r>
+      <w:proofErr w:type="spellStart"/>
+      <w:r>
+        <w:t>esta</w:t>
+      </w:r>
+      <w:proofErr w:type="spellEnd"/>
+      <w:r>
+        <w:t xml:space="preserve"> sendo feito pelos seus funcionários e o que esta pendente.</w:t>
+      </w:r>
+    </w:p>
+    <w:p>
+      <w:pPr>
+        <w:numPr>
+          <w:ilvl w:val="2"/>
+          <w:numId w:val="1"/>
+        </w:numPr>
+      </w:pPr>
+      <w:r>
+        <w:t>F</w:t>
+      </w:r>
+      <w:r>
+        <w:t>inanças</w:t>
+      </w:r>
+      <w:r>
+        <w:t xml:space="preserve">: </w:t>
+      </w:r>
+    </w:p>
+    <w:p>
+      <w:pPr>
+        <w:numPr>
+          <w:ilvl w:val="2"/>
+          <w:numId w:val="1"/>
+        </w:numPr>
+      </w:pPr>
+      <w:r>
+        <w:t>H</w:t>
+      </w:r>
+      <w:r>
+        <w:t>istórico</w:t>
+      </w:r>
+      <w:r>
+        <w:t>: serviços prestados por um prestador para poder apresentar ao cliente</w:t>
+      </w:r>
+    </w:p>
+    <w:p>
+      <w:pPr>
+        <w:numPr>
+          <w:ilvl w:val="2"/>
+          <w:numId w:val="1"/>
+        </w:numPr>
+      </w:pPr>
+      <w:r>
+        <w:t>P</w:t>
+      </w:r>
+      <w:r>
+        <w:t>adrão de detalhes</w:t>
+      </w:r>
+      <w:r>
+        <w:t>.</w:t>
       </w:r>
     </w:p>
     <w:p>
@@ -252,104 +467,6 @@
         </w:numPr>
       </w:pPr>
       <w:r>
-        <w:t xml:space="preserve">O QUE É A SERVITIBA – 2.2 E 2.3 </w:t>
-      </w:r>
-      <w:r>
-        <w:t>–</w:t>
-      </w:r>
-      <w:r>
-        <w:t xml:space="preserve"> LEONARDO</w:t>
-      </w:r>
-    </w:p>
-    <w:p>
-      <w:pPr>
-        <w:numPr>
-          <w:ilvl w:val="1"/>
-          <w:numId w:val="1"/>
-        </w:numPr>
-      </w:pPr>
-      <w:r>
-        <w:t>CONCEITO DE PRESTAÇÃO DE SERVIÇOS VIRTUAIS</w:t>
-      </w:r>
-    </w:p>
-    <w:p>
-      <w:pPr>
-        <w:numPr>
-          <w:ilvl w:val="1"/>
-          <w:numId w:val="1"/>
-        </w:numPr>
-      </w:pPr>
-      <w:r>
-        <w:t>ECONOMIA DO COMPARTILHAMENTO</w:t>
-      </w:r>
-    </w:p>
-    <w:p>
-      <w:pPr>
-        <w:numPr>
-          <w:ilvl w:val="0"/>
-          <w:numId w:val="1"/>
-        </w:numPr>
-      </w:pPr>
-      <w:r>
-        <w:t xml:space="preserve">REQUISITOS </w:t>
-      </w:r>
-      <w:r>
-        <w:t xml:space="preserve">FUNCIONAIS </w:t>
-      </w:r>
-      <w:r>
-        <w:t xml:space="preserve">DO SISTEMA – COLOCAR TÍTULOS </w:t>
-      </w:r>
-      <w:r>
-        <w:t>–</w:t>
-      </w:r>
-      <w:r>
-        <w:t xml:space="preserve"> VICTOR</w:t>
-      </w:r>
-    </w:p>
-    <w:p>
-      <w:pPr>
-        <w:numPr>
-          <w:ilvl w:val="1"/>
-          <w:numId w:val="1"/>
-        </w:numPr>
-      </w:pPr>
-      <w:r>
-        <w:t xml:space="preserve">Tabela dos títulos dos requisitos (ver </w:t>
-      </w:r>
-      <w:proofErr w:type="spellStart"/>
-      <w:r>
-        <w:t>doc</w:t>
-      </w:r>
-      <w:proofErr w:type="spellEnd"/>
-      <w:r>
-        <w:t>)</w:t>
-      </w:r>
-    </w:p>
-    <w:p>
-      <w:pPr>
-        <w:numPr>
-          <w:ilvl w:val="1"/>
-          <w:numId w:val="1"/>
-        </w:numPr>
-      </w:pPr>
-      <w:r>
-        <w:t xml:space="preserve">Destacar: </w:t>
-      </w:r>
-      <w:r>
-        <w:t>Contrato e chat</w:t>
-      </w:r>
-      <w:r>
-        <w:t>, lista de solicitações, finanças, histórico, padrão de detalhes.</w:t>
-      </w:r>
-    </w:p>
-    <w:p>
-      <w:pPr>
-        <w:numPr>
-          <w:ilvl w:val="0"/>
-          <w:numId w:val="1"/>
-        </w:numPr>
-      </w:pPr>
-      <w:r>
         <w:t>REQUISITOS NÃO FUNCIONAIS</w:t>
       </w:r>
     </w:p>
@@ -362,41 +479,40 @@
       </w:pPr>
       <w:r>
         <w:t>Destacar logo e centralizar mapa.</w:t>
-      </w:r>
-    </w:p>
-    <w:p>
-      <w:pPr>
-        <w:numPr>
-          <w:ilvl w:val="0"/>
-          <w:numId w:val="1"/>
-        </w:numPr>
-      </w:pPr>
-      <w:r>
-        <w:lastRenderedPageBreak/>
-        <w:t>APRESENTAÇÃO DO SISTEMA – RONALDO,</w:t>
-      </w:r>
-      <w:r>
-        <w:t xml:space="preserve"> </w:t>
-      </w:r>
-      <w:r>
-        <w:t>VICTOR</w:t>
-      </w:r>
-    </w:p>
-    <w:p>
-      <w:pPr>
-        <w:numPr>
-          <w:ilvl w:val="1"/>
-          <w:numId w:val="1"/>
-        </w:numPr>
-      </w:pPr>
-      <w:r>
-        <w:t>Cadastro,</w:t>
-      </w:r>
-      <w:r>
-        <w:t xml:space="preserve"> </w:t>
       </w:r>
       <w:bookmarkStart w:id="0" w:name="_GoBack"/>
       <w:bookmarkEnd w:id="0"/>
+    </w:p>
+    <w:p>
+      <w:pPr>
+        <w:numPr>
+          <w:ilvl w:val="0"/>
+          <w:numId w:val="1"/>
+        </w:numPr>
+      </w:pPr>
+      <w:r>
+        <w:t>APRESENTAÇÃO DO SISTEMA – RONALDO,</w:t>
+      </w:r>
+      <w:r>
+        <w:t xml:space="preserve"> </w:t>
+      </w:r>
+      <w:r>
+        <w:t>VICTOR</w:t>
+      </w:r>
+    </w:p>
+    <w:p>
+      <w:pPr>
+        <w:numPr>
+          <w:ilvl w:val="1"/>
+          <w:numId w:val="1"/>
+        </w:numPr>
+      </w:pPr>
+      <w:r>
+        <w:t>Cadastro,</w:t>
+      </w:r>
+      <w:r>
+        <w:t xml:space="preserve"> </w:t>
+      </w:r>
     </w:p>
     <w:p>
       <w:pPr>
@@ -596,7 +712,7 @@
         <w:rFonts w:ascii="Arial" w:hAnsi="Arial" w:hint="default"/>
       </w:rPr>
     </w:lvl>
-    <w:lvl w:ilvl="2" w:tplc="91A61310" w:tentative="1">
+    <w:lvl w:ilvl="2" w:tplc="91A61310">
       <w:start w:val="1"/>
       <w:numFmt w:val="bullet"/>
       <w:lvlText w:val="•"/>
@@ -1113,6 +1229,7 @@
   <w:style w:type="character" w:default="1" w:styleId="Fontepargpadro">
     <w:name w:val="Default Paragraph Font"/>
     <w:uiPriority w:val="1"/>
+    <w:semiHidden/>
     <w:unhideWhenUsed/>
   </w:style>
   <w:style w:type="table" w:default="1" w:styleId="Tabelanormal">

</xml_diff>